<commit_message>
adding files of my work
</commit_message>
<xml_diff>
--- a/installer.docx
+++ b/installer.docx
@@ -911,7 +911,17 @@
               <w:t xml:space="preserve"> </w:t>
             </w:r>
             <w:r>
-              <w:t>shield install script msi</w:t>
+              <w:t xml:space="preserve">shield install script </w:t>
+            </w:r>
+            <w:proofErr w:type="spellStart"/>
+            <w:r>
+              <w:t>msi</w:t>
+            </w:r>
+            <w:proofErr w:type="spellEnd"/>
+          </w:p>
+          <w:p>
+            <w:r>
+              <w:t>Changed to bit rock install builder</w:t>
             </w:r>
           </w:p>
         </w:tc>
@@ -954,87 +964,21 @@
           <w:tab w:val="left" w:pos="7340"/>
         </w:tabs>
       </w:pPr>
-    </w:p>
-    <w:p>
-      <w:pPr>
-        <w:tabs>
-          <w:tab w:val="left" w:pos="7340"/>
-        </w:tabs>
-      </w:pPr>
-      <w:r>
-        <w:t xml:space="preserve">Linux machine to test the </w:t>
-      </w:r>
-      <w:r>
-        <w:t>install: - centos</w:t>
-      </w:r>
-      <w:r>
-        <w:t xml:space="preserve"> install</w:t>
-      </w:r>
-      <w:r>
-        <w:t xml:space="preserve"> </w:t>
-      </w:r>
-    </w:p>
-    <w:p>
-      <w:pPr>
-        <w:tabs>
-          <w:tab w:val="left" w:pos="7340"/>
-        </w:tabs>
-      </w:pPr>
-      <w:r>
-        <w:t>Username: - Preetham</w:t>
-      </w:r>
-    </w:p>
-    <w:p>
-      <w:pPr>
-        <w:tabs>
-          <w:tab w:val="left" w:pos="7340"/>
-        </w:tabs>
-      </w:pPr>
-      <w:r>
-        <w:t>Password: - Log1p@ss</w:t>
-      </w:r>
-    </w:p>
-    <w:p>
-      <w:pPr>
-        <w:tabs>
-          <w:tab w:val="left" w:pos="7340"/>
-        </w:tabs>
-      </w:pPr>
-      <w:proofErr w:type="spellStart"/>
-      <w:r>
-        <w:t>Logibuildcentos</w:t>
-      </w:r>
-      <w:proofErr w:type="spellEnd"/>
-    </w:p>
-    <w:p>
-      <w:pPr>
-        <w:tabs>
-          <w:tab w:val="left" w:pos="7340"/>
-        </w:tabs>
-      </w:pPr>
-      <w:proofErr w:type="gramStart"/>
-      <w:r>
-        <w:t>u</w:t>
-      </w:r>
-      <w:proofErr w:type="gramEnd"/>
-      <w:r>
-        <w:t xml:space="preserve">: </w:t>
-      </w:r>
-      <w:proofErr w:type="spellStart"/>
-      <w:r>
-        <w:t>logi</w:t>
-      </w:r>
-      <w:proofErr w:type="spellEnd"/>
-      <w:r>
-        <w:t xml:space="preserve"> p: Log1An@lytics</w:t>
-      </w:r>
-    </w:p>
-    <w:p>
-      <w:pPr>
-        <w:tabs>
-          <w:tab w:val="left" w:pos="7340"/>
-        </w:tabs>
-      </w:pPr>
+      <w:r>
+        <w:t xml:space="preserve">For downloading </w:t>
+      </w:r>
+      <w:r>
+        <w:t>install s</w:t>
+      </w:r>
+      <w:r>
+        <w:t>hie</w:t>
+      </w:r>
+      <w:r>
+        <w:t>l</w:t>
+      </w:r>
+      <w:r>
+        <w:t xml:space="preserve">d products </w:t>
+      </w:r>
       <w:hyperlink r:id="rId10" w:history="1">
         <w:r>
           <w:rPr>
@@ -1044,7 +988,7 @@
         </w:r>
       </w:hyperlink>
       <w:r>
-        <w:t xml:space="preserve">    installed on logibuild5</w:t>
+        <w:t xml:space="preserve"> </w:t>
       </w:r>
     </w:p>
     <w:p>
@@ -1084,6 +1028,72 @@
       </w:r>
       <w:r>
         <w:t>logipass000</w:t>
+      </w:r>
+    </w:p>
+    <w:p>
+      <w:pPr>
+        <w:tabs>
+          <w:tab w:val="left" w:pos="7340"/>
+        </w:tabs>
+      </w:pPr>
+      <w:r>
+        <w:t>Install shield product license and support</w:t>
+      </w:r>
+    </w:p>
+    <w:p>
+      <w:pPr>
+        <w:tabs>
+          <w:tab w:val="left" w:pos="7340"/>
+        </w:tabs>
+      </w:pPr>
+      <w:r>
+        <w:t xml:space="preserve">Username = </w:t>
+      </w:r>
+      <w:hyperlink r:id="rId12" w:history="1">
+        <w:r>
+          <w:rPr>
+            <w:rStyle w:val="Hyperlink"/>
+          </w:rPr>
+          <w:t>rajeev.chinta@logianalytics.com</w:t>
+        </w:r>
+      </w:hyperlink>
+      <w:r>
+        <w:rPr>
+          <w:rStyle w:val="Hyperlink"/>
+        </w:rPr>
+        <w:t xml:space="preserve">  </w:t>
+      </w:r>
+      <w:r>
+        <w:t>Password = 1ogipass</w:t>
+      </w:r>
+    </w:p>
+    <w:p>
+      <w:pPr>
+        <w:tabs>
+          <w:tab w:val="left" w:pos="7340"/>
+        </w:tabs>
+      </w:pPr>
+      <w:r>
+        <w:t xml:space="preserve">Install shield support </w:t>
+      </w:r>
+      <w:r>
+        <w:t>number: -</w:t>
+      </w:r>
+      <w:r>
+        <w:t xml:space="preserve"> </w:t>
+      </w:r>
+      <w:r>
+        <w:t>1-847-413-2896</w:t>
+      </w:r>
+    </w:p>
+    <w:p>
+      <w:pPr>
+        <w:tabs>
+          <w:tab w:val="left" w:pos="7340"/>
+        </w:tabs>
+      </w:pPr>
+      <w:r>
+        <w:t>Install shield UI is installed on logibuild5.</w:t>
       </w:r>
       <w:bookmarkStart w:id="0" w:name="_GoBack"/>
       <w:bookmarkEnd w:id="0"/>
@@ -1095,14 +1105,14 @@
         </w:tabs>
       </w:pPr>
       <w:r>
-        <w:t xml:space="preserve">Username = </w:t>
-      </w:r>
-      <w:hyperlink r:id="rId12" w:history="1">
+        <w:t xml:space="preserve">Installer for bit rock with license </w:t>
+      </w:r>
+      <w:hyperlink r:id="rId13" w:history="1">
         <w:r>
           <w:rPr>
             <w:rStyle w:val="Hyperlink"/>
           </w:rPr>
-          <w:t>rajeev.chinta@logianalytics.com</w:t>
+          <w:t>\\devstor\devshare\Downloads\InstallBuilder\</w:t>
         </w:r>
       </w:hyperlink>
     </w:p>
@@ -1113,515 +1123,16 @@
         </w:tabs>
       </w:pPr>
       <w:r>
-        <w:t xml:space="preserve">Password = </w:t>
-      </w:r>
-      <w:r>
-        <w:t>1ogipass</w:t>
-      </w:r>
-    </w:p>
-    <w:p>
-      <w:pPr>
-        <w:tabs>
-          <w:tab w:val="left" w:pos="7340"/>
-        </w:tabs>
-      </w:pPr>
-      <w:r>
-        <w:t xml:space="preserve">Install shield support </w:t>
-      </w:r>
-      <w:r>
-        <w:t>number: -</w:t>
-      </w:r>
-      <w:r>
-        <w:t xml:space="preserve"> </w:t>
-      </w:r>
-      <w:r>
-        <w:t>1-847-413-2896</w:t>
-      </w:r>
-    </w:p>
-    <w:p>
-      <w:pPr>
-        <w:tabs>
-          <w:tab w:val="left" w:pos="7340"/>
-        </w:tabs>
-      </w:pPr>
-      <w:r>
-        <w:lastRenderedPageBreak/>
-        <w:t>\\DEVSTOR\DevShare\BlueRidgeActiveDevelopment</w:t>
-      </w:r>
-    </w:p>
-    <w:p>
-      <w:pPr>
-        <w:tabs>
-          <w:tab w:val="left" w:pos="7340"/>
-        </w:tabs>
-      </w:pPr>
-    </w:p>
-    <w:p>
-      <w:pPr>
-        <w:tabs>
-          <w:tab w:val="left" w:pos="7340"/>
-        </w:tabs>
-      </w:pPr>
-    </w:p>
-    <w:tbl>
-      <w:tblPr>
-        <w:tblStyle w:val="TableGrid"/>
-        <w:tblW w:w="0" w:type="auto"/>
-        <w:tblLook w:val="04A0" w:firstRow="1" w:lastRow="0" w:firstColumn="1" w:lastColumn="0" w:noHBand="0" w:noVBand="1"/>
-      </w:tblPr>
-      <w:tblGrid>
-        <w:gridCol w:w="2260"/>
-        <w:gridCol w:w="2260"/>
-      </w:tblGrid>
-      <w:tr>
-        <w:trPr>
-          <w:trHeight w:val="705"/>
-        </w:trPr>
-        <w:tc>
-          <w:tcPr>
-            <w:tcW w:w="2260" w:type="dxa"/>
-          </w:tcPr>
-          <w:p>
-            <w:pPr>
-              <w:tabs>
-                <w:tab w:val="left" w:pos="7340"/>
-              </w:tabs>
-            </w:pPr>
-            <w:r>
-              <w:t>AS</w:t>
-            </w:r>
-          </w:p>
-        </w:tc>
-        <w:tc>
-          <w:tcPr>
-            <w:tcW w:w="2260" w:type="dxa"/>
-          </w:tcPr>
-          <w:p>
-            <w:pPr>
-              <w:tabs>
-                <w:tab w:val="left" w:pos="7340"/>
-              </w:tabs>
-            </w:pPr>
-            <w:r>
-              <w:t>DS</w:t>
-            </w:r>
-          </w:p>
-        </w:tc>
-      </w:tr>
-      <w:tr>
-        <w:trPr>
-          <w:trHeight w:val="705"/>
-        </w:trPr>
-        <w:tc>
-          <w:tcPr>
-            <w:tcW w:w="2260" w:type="dxa"/>
-          </w:tcPr>
-          <w:p>
-            <w:pPr>
-              <w:tabs>
-                <w:tab w:val="left" w:pos="7340"/>
-              </w:tabs>
-            </w:pPr>
-            <w:r>
-              <w:t>Web-server</w:t>
-            </w:r>
-          </w:p>
-          <w:p>
-            <w:pPr>
-              <w:tabs>
-                <w:tab w:val="left" w:pos="7340"/>
-              </w:tabs>
-            </w:pPr>
-          </w:p>
-        </w:tc>
-        <w:tc>
-          <w:tcPr>
-            <w:tcW w:w="2260" w:type="dxa"/>
-          </w:tcPr>
-          <w:p>
-            <w:pPr>
-              <w:tabs>
-                <w:tab w:val="left" w:pos="7340"/>
-              </w:tabs>
-            </w:pPr>
-            <w:proofErr w:type="spellStart"/>
-            <w:r>
-              <w:t>Ldap</w:t>
-            </w:r>
-            <w:proofErr w:type="spellEnd"/>
-          </w:p>
-        </w:tc>
-      </w:tr>
-      <w:tr>
-        <w:trPr>
-          <w:trHeight w:val="705"/>
-        </w:trPr>
-        <w:tc>
-          <w:tcPr>
-            <w:tcW w:w="2260" w:type="dxa"/>
-          </w:tcPr>
-          <w:p>
-            <w:pPr>
-              <w:tabs>
-                <w:tab w:val="left" w:pos="7340"/>
-              </w:tabs>
-            </w:pPr>
-            <w:r>
-              <w:t>Schemata</w:t>
-            </w:r>
-          </w:p>
-        </w:tc>
-        <w:tc>
-          <w:tcPr>
-            <w:tcW w:w="2260" w:type="dxa"/>
-          </w:tcPr>
-          <w:p>
-            <w:pPr>
-              <w:tabs>
-                <w:tab w:val="left" w:pos="7340"/>
-              </w:tabs>
-            </w:pPr>
-            <w:r>
-              <w:t>Ds</w:t>
-            </w:r>
-          </w:p>
-        </w:tc>
-      </w:tr>
-      <w:tr>
-        <w:trPr>
-          <w:trHeight w:val="679"/>
-        </w:trPr>
-        <w:tc>
-          <w:tcPr>
-            <w:tcW w:w="2260" w:type="dxa"/>
-          </w:tcPr>
-          <w:p>
-            <w:pPr>
-              <w:tabs>
-                <w:tab w:val="left" w:pos="7340"/>
-              </w:tabs>
-            </w:pPr>
-            <w:r>
-              <w:t>Extension</w:t>
-            </w:r>
-          </w:p>
-        </w:tc>
-        <w:tc>
-          <w:tcPr>
-            <w:tcW w:w="2260" w:type="dxa"/>
-          </w:tcPr>
-          <w:p>
-            <w:pPr>
-              <w:tabs>
-                <w:tab w:val="left" w:pos="7340"/>
-              </w:tabs>
-            </w:pPr>
-            <w:r>
-              <w:t>Ds-extensions</w:t>
-            </w:r>
-          </w:p>
-        </w:tc>
-      </w:tr>
-      <w:tr>
-        <w:trPr>
-          <w:trHeight w:val="705"/>
-        </w:trPr>
-        <w:tc>
-          <w:tcPr>
-            <w:tcW w:w="2260" w:type="dxa"/>
-          </w:tcPr>
-          <w:p>
-            <w:pPr>
-              <w:tabs>
-                <w:tab w:val="left" w:pos="7340"/>
-              </w:tabs>
-            </w:pPr>
-            <w:proofErr w:type="spellStart"/>
-            <w:r>
-              <w:t>Ssl</w:t>
-            </w:r>
-            <w:proofErr w:type="spellEnd"/>
-          </w:p>
-        </w:tc>
-        <w:tc>
-          <w:tcPr>
-            <w:tcW w:w="2260" w:type="dxa"/>
-          </w:tcPr>
-          <w:p>
-            <w:pPr>
-              <w:tabs>
-                <w:tab w:val="left" w:pos="7340"/>
-              </w:tabs>
-            </w:pPr>
-            <w:r>
-              <w:t>Broker</w:t>
-            </w:r>
-          </w:p>
-        </w:tc>
-      </w:tr>
-      <w:tr>
-        <w:trPr>
-          <w:trHeight w:val="705"/>
-        </w:trPr>
-        <w:tc>
-          <w:tcPr>
-            <w:tcW w:w="2260" w:type="dxa"/>
-          </w:tcPr>
-          <w:p>
-            <w:pPr>
-              <w:tabs>
-                <w:tab w:val="left" w:pos="7340"/>
-              </w:tabs>
-            </w:pPr>
-            <w:proofErr w:type="spellStart"/>
-            <w:r>
-              <w:t>Nodejs</w:t>
-            </w:r>
-            <w:proofErr w:type="spellEnd"/>
-          </w:p>
-        </w:tc>
-        <w:tc>
-          <w:tcPr>
-            <w:tcW w:w="2260" w:type="dxa"/>
-          </w:tcPr>
-          <w:p>
-            <w:pPr>
-              <w:tabs>
-                <w:tab w:val="left" w:pos="7340"/>
-              </w:tabs>
-            </w:pPr>
-            <w:r>
-              <w:t>Authorization</w:t>
-            </w:r>
-          </w:p>
-        </w:tc>
-      </w:tr>
-      <w:tr>
-        <w:trPr>
-          <w:trHeight w:val="705"/>
-        </w:trPr>
-        <w:tc>
-          <w:tcPr>
-            <w:tcW w:w="2260" w:type="dxa"/>
-          </w:tcPr>
-          <w:p>
-            <w:pPr>
-              <w:tabs>
-                <w:tab w:val="left" w:pos="7340"/>
-              </w:tabs>
-            </w:pPr>
-            <w:r>
-              <w:t>Log</w:t>
-            </w:r>
-          </w:p>
-        </w:tc>
-        <w:tc>
-          <w:tcPr>
-            <w:tcW w:w="2260" w:type="dxa"/>
-          </w:tcPr>
-          <w:p>
-            <w:pPr>
-              <w:tabs>
-                <w:tab w:val="left" w:pos="7340"/>
-              </w:tabs>
-            </w:pPr>
-            <w:r>
-              <w:t>Connection</w:t>
-            </w:r>
-          </w:p>
-        </w:tc>
-      </w:tr>
-      <w:tr>
-        <w:trPr>
-          <w:trHeight w:val="705"/>
-        </w:trPr>
-        <w:tc>
-          <w:tcPr>
-            <w:tcW w:w="2260" w:type="dxa"/>
-          </w:tcPr>
-          <w:p>
-            <w:pPr>
-              <w:tabs>
-                <w:tab w:val="left" w:pos="7340"/>
-              </w:tabs>
-            </w:pPr>
-            <w:r>
-              <w:t>Bin</w:t>
-            </w:r>
-          </w:p>
-        </w:tc>
-        <w:tc>
-          <w:tcPr>
-            <w:tcW w:w="2260" w:type="dxa"/>
-          </w:tcPr>
-          <w:p>
-            <w:pPr>
-              <w:tabs>
-                <w:tab w:val="left" w:pos="7340"/>
-              </w:tabs>
-            </w:pPr>
-            <w:r>
-              <w:t>Example</w:t>
-            </w:r>
-          </w:p>
-        </w:tc>
-      </w:tr>
-      <w:tr>
-        <w:trPr>
-          <w:trHeight w:val="705"/>
-        </w:trPr>
-        <w:tc>
-          <w:tcPr>
-            <w:tcW w:w="2260" w:type="dxa"/>
-          </w:tcPr>
-          <w:p>
-            <w:pPr>
-              <w:tabs>
-                <w:tab w:val="left" w:pos="7340"/>
-              </w:tabs>
-            </w:pPr>
-            <w:proofErr w:type="spellStart"/>
-            <w:r>
-              <w:t>Linuxscript</w:t>
-            </w:r>
-            <w:proofErr w:type="spellEnd"/>
-          </w:p>
-        </w:tc>
-        <w:tc>
-          <w:tcPr>
-            <w:tcW w:w="2260" w:type="dxa"/>
-          </w:tcPr>
-          <w:p>
-            <w:pPr>
-              <w:tabs>
-                <w:tab w:val="left" w:pos="7340"/>
-              </w:tabs>
-            </w:pPr>
-            <w:r>
-              <w:t>Java</w:t>
-            </w:r>
-          </w:p>
-        </w:tc>
-      </w:tr>
-      <w:tr>
-        <w:trPr>
-          <w:trHeight w:val="702"/>
-        </w:trPr>
-        <w:tc>
-          <w:tcPr>
-            <w:tcW w:w="2260" w:type="dxa"/>
-          </w:tcPr>
-          <w:p>
-            <w:pPr>
-              <w:tabs>
-                <w:tab w:val="left" w:pos="7340"/>
-              </w:tabs>
-            </w:pPr>
-            <w:proofErr w:type="spellStart"/>
-            <w:r>
-              <w:t>Nssm</w:t>
-            </w:r>
-            <w:proofErr w:type="spellEnd"/>
-          </w:p>
-        </w:tc>
-        <w:tc>
-          <w:tcPr>
-            <w:tcW w:w="2260" w:type="dxa"/>
-          </w:tcPr>
-          <w:p>
-            <w:pPr>
-              <w:tabs>
-                <w:tab w:val="left" w:pos="7340"/>
-              </w:tabs>
-            </w:pPr>
-            <w:r>
-              <w:t>node</w:t>
-            </w:r>
-          </w:p>
-        </w:tc>
-      </w:tr>
-      <w:tr>
-        <w:trPr>
-          <w:trHeight w:val="702"/>
-        </w:trPr>
-        <w:tc>
-          <w:tcPr>
-            <w:tcW w:w="2260" w:type="dxa"/>
-          </w:tcPr>
-          <w:p>
-            <w:pPr>
-              <w:tabs>
-                <w:tab w:val="left" w:pos="7340"/>
-              </w:tabs>
-            </w:pPr>
-            <w:r>
-              <w:t>set</w:t>
-            </w:r>
-            <w:r>
-              <w:t>t</w:t>
-            </w:r>
-            <w:r>
-              <w:t>ing</w:t>
-            </w:r>
-          </w:p>
-        </w:tc>
-        <w:tc>
-          <w:tcPr>
-            <w:tcW w:w="2260" w:type="dxa"/>
-          </w:tcPr>
-          <w:p>
-            <w:pPr>
-              <w:tabs>
-                <w:tab w:val="left" w:pos="7340"/>
-              </w:tabs>
-            </w:pPr>
-            <w:proofErr w:type="spellStart"/>
-            <w:r>
-              <w:t>Nssm</w:t>
-            </w:r>
-            <w:proofErr w:type="spellEnd"/>
-          </w:p>
-        </w:tc>
-      </w:tr>
-      <w:tr>
-        <w:trPr>
-          <w:trHeight w:val="702"/>
-        </w:trPr>
-        <w:tc>
-          <w:tcPr>
-            <w:tcW w:w="2260" w:type="dxa"/>
-          </w:tcPr>
-          <w:p>
-            <w:pPr>
-              <w:tabs>
-                <w:tab w:val="left" w:pos="7340"/>
-              </w:tabs>
-            </w:pPr>
-          </w:p>
-        </w:tc>
-        <w:tc>
-          <w:tcPr>
-            <w:tcW w:w="2260" w:type="dxa"/>
-          </w:tcPr>
-          <w:p>
-            <w:pPr>
-              <w:tabs>
-                <w:tab w:val="left" w:pos="7340"/>
-              </w:tabs>
-            </w:pPr>
-            <w:r>
-              <w:t>licenses</w:t>
-            </w:r>
-          </w:p>
-        </w:tc>
-      </w:tr>
-    </w:tbl>
-    <w:p>
-      <w:pPr>
-        <w:tabs>
-          <w:tab w:val="left" w:pos="7340"/>
-        </w:tabs>
-      </w:pPr>
+        <w:t xml:space="preserve">User guide for install builder </w:t>
+      </w:r>
+      <w:hyperlink r:id="rId14" w:history="1">
+        <w:r>
+          <w:rPr>
+            <w:rStyle w:val="Hyperlink"/>
+          </w:rPr>
+          <w:t>https://installbuilder.bitrock.com/docs/installbuilder-userguide/index.html</w:t>
+        </w:r>
+      </w:hyperlink>
     </w:p>
     <w:p>
       <w:pPr>
@@ -2037,6 +1548,7 @@
   <w:style w:type="character" w:default="1" w:styleId="DefaultParagraphFont">
     <w:name w:val="Default Paragraph Font"/>
     <w:uiPriority w:val="1"/>
+    <w:semiHidden/>
     <w:unhideWhenUsed/>
   </w:style>
   <w:style w:type="table" w:default="1" w:styleId="TableNormal">

</xml_diff>